<commit_message>
Update Cost Estimation Breakdown.docx
</commit_message>
<xml_diff>
--- a/Conceptual Report/Cost Estimation Breakdown.docx
+++ b/Conceptual Report/Cost Estimation Breakdown.docx
@@ -2,10 +2,51 @@
 <file path=word/document.xml><?xml version="1.0" encoding="utf-8"?>
 <w:document xmlns:wpc="http://schemas.microsoft.com/office/word/2010/wordprocessingCanvas" xmlns:cx="http://schemas.microsoft.com/office/drawing/2014/chartex" xmlns:cx1="http://schemas.microsoft.com/office/drawing/2015/9/8/chartex" xmlns:cx2="http://schemas.microsoft.com/office/drawing/2015/10/21/chartex" xmlns:cx3="http://schemas.microsoft.com/office/drawing/2016/5/9/chartex" xmlns:cx4="http://schemas.microsoft.com/office/drawing/2016/5/10/chartex" xmlns:cx5="http://schemas.microsoft.com/office/drawing/2016/5/11/chartex" xmlns:cx6="http://schemas.microsoft.com/office/drawing/2016/5/12/chartex" xmlns:cx7="http://schemas.microsoft.com/office/drawing/2016/5/13/chartex" xmlns:cx8="http://schemas.microsoft.com/office/drawing/2016/5/14/chartex" xmlns:mc="http://schemas.openxmlformats.org/markup-compatibility/2006" xmlns:aink="http://schemas.microsoft.com/office/drawing/2016/ink" xmlns:am3d="http://schemas.microsoft.com/office/drawing/2017/model3d" xmlns:o="urn:schemas-microsoft-com:office:office" xmlns:r="http://schemas.openxmlformats.org/officeDocument/2006/relationships" xmlns:m="http://schemas.openxmlformats.org/officeDocument/2006/math" xmlns:v="urn:schemas-microsoft-com:vml" xmlns:wp14="http://schemas.microsoft.com/office/word/2010/wordprocessingDrawing" xmlns:wp="http://schemas.openxmlformats.org/drawingml/2006/wordprocessingDrawing" xmlns:w10="urn:schemas-microsoft-com:office:word" xmlns:w="http://schemas.openxmlformats.org/wordprocessingml/2006/main" xmlns:w14="http://schemas.microsoft.com/office/word/2010/wordml" xmlns:w15="http://schemas.microsoft.com/office/word/2012/wordml" xmlns:w16cid="http://schemas.microsoft.com/office/word/2016/wordml/cid" xmlns:w16se="http://schemas.microsoft.com/office/word/2015/wordml/symex" xmlns:wpg="http://schemas.microsoft.com/office/word/2010/wordprocessingGroup" xmlns:wpi="http://schemas.microsoft.com/office/word/2010/wordprocessingInk" xmlns:wne="http://schemas.microsoft.com/office/word/2006/wordml" xmlns:wps="http://schemas.microsoft.com/office/word/2010/wordprocessingShape" mc:Ignorable="w14 w15 w16se w16cid wp14">
   <w:body>
+    <w:p>
+      <w:pPr>
+        <w:pStyle w:val="Caption"/>
+        <w:keepNext/>
+        <w:rPr>
+          <w:i w:val="0"/>
+          <w:sz w:val="24"/>
+          <w:szCs w:val="24"/>
+        </w:rPr>
+      </w:pPr>
+      <w:r>
+        <w:rPr>
+          <w:i w:val="0"/>
+          <w:sz w:val="24"/>
+          <w:szCs w:val="24"/>
+        </w:rPr>
+        <w:t>Component price table is as in Table 1.</w:t>
+      </w:r>
+      <w:bookmarkStart w:id="0" w:name="_GoBack"/>
+      <w:bookmarkEnd w:id="0"/>
+    </w:p>
+    <w:p>
+      <w:pPr>
+        <w:pStyle w:val="Caption"/>
+        <w:keepNext/>
+      </w:pPr>
+      <w:r>
+        <w:t xml:space="preserve">Table </w:t>
+      </w:r>
+      <w:fldSimple w:instr=" SEQ Table \* ARABIC ">
+        <w:r>
+          <w:rPr>
+            <w:noProof/>
+          </w:rPr>
+          <w:t>1</w:t>
+        </w:r>
+      </w:fldSimple>
+      <w:r>
+        <w:t>: Cost Analysis</w:t>
+      </w:r>
+    </w:p>
     <w:tbl>
       <w:tblPr>
         <w:tblStyle w:val="TableGrid"/>
-        <w:tblpPr w:leftFromText="180" w:rightFromText="180" w:horzAnchor="margin" w:tblpY="825"/>
+        <w:tblpPr w:leftFromText="180" w:rightFromText="180" w:vertAnchor="page" w:horzAnchor="margin" w:tblpY="2256"/>
         <w:tblW w:w="0" w:type="auto"/>
         <w:tblLook w:val="04A0" w:firstRow="1" w:lastRow="0" w:firstColumn="1" w:lastColumn="0" w:noHBand="0" w:noVBand="1"/>
       </w:tblPr>
@@ -110,10 +151,7 @@
           </w:tcPr>
           <w:p>
             <w:r>
-              <w:t xml:space="preserve">Clone </w:t>
-            </w:r>
-            <w:r>
-              <w:t>Arduino Uno</w:t>
+              <w:t>Clone Arduino Uno</w:t>
             </w:r>
           </w:p>
         </w:tc>
@@ -141,10 +179,7 @@
               <w:jc w:val="center"/>
             </w:pPr>
             <w:r>
-              <w:t>$</w:t>
-            </w:r>
-            <w:r>
-              <w:t>5</w:t>
+              <w:t>$5</w:t>
             </w:r>
           </w:p>
         </w:tc>
@@ -158,10 +193,7 @@
               <w:jc w:val="center"/>
             </w:pPr>
             <w:r>
-              <w:t>$</w:t>
-            </w:r>
-            <w:r>
-              <w:t>5</w:t>
+              <w:t>$5</w:t>
             </w:r>
           </w:p>
         </w:tc>
@@ -495,10 +527,7 @@
               <w:jc w:val="center"/>
             </w:pPr>
             <w:r>
-              <w:t>$</w:t>
-            </w:r>
-            <w:r>
-              <w:t>16</w:t>
+              <w:t>$16</w:t>
             </w:r>
           </w:p>
         </w:tc>
@@ -512,10 +541,7 @@
               <w:jc w:val="center"/>
             </w:pPr>
             <w:r>
-              <w:t>$</w:t>
-            </w:r>
-            <w:r>
-              <w:t>16</w:t>
+              <w:t>$16</w:t>
             </w:r>
           </w:p>
         </w:tc>
@@ -573,10 +599,7 @@
               <w:jc w:val="center"/>
             </w:pPr>
             <w:r>
-              <w:t>$1</w:t>
-            </w:r>
-            <w:r>
-              <w:t>0</w:t>
+              <w:t>$10</w:t>
             </w:r>
           </w:p>
         </w:tc>
@@ -620,10 +643,7 @@
               <w:jc w:val="center"/>
             </w:pPr>
             <w:r>
-              <w:t>$</w:t>
-            </w:r>
-            <w:r>
-              <w:t>8</w:t>
+              <w:t>$8</w:t>
             </w:r>
           </w:p>
         </w:tc>
@@ -637,10 +657,7 @@
               <w:jc w:val="center"/>
             </w:pPr>
             <w:r>
-              <w:t>$</w:t>
-            </w:r>
-            <w:r>
-              <w:t>8</w:t>
+              <w:t>$8</w:t>
             </w:r>
           </w:p>
         </w:tc>
@@ -684,10 +701,7 @@
               <w:jc w:val="center"/>
             </w:pPr>
             <w:r>
-              <w:t>$</w:t>
-            </w:r>
-            <w:r>
-              <w:t>35</w:t>
+              <w:t>$35</w:t>
             </w:r>
           </w:p>
         </w:tc>
@@ -701,10 +715,7 @@
               <w:jc w:val="center"/>
             </w:pPr>
             <w:r>
-              <w:t>$</w:t>
-            </w:r>
-            <w:r>
-              <w:t>35</w:t>
+              <w:t>$35</w:t>
             </w:r>
           </w:p>
         </w:tc>
@@ -720,13 +731,8 @@
           </w:tcPr>
           <w:p>
             <w:r>
-              <w:t>Wheels</w:t>
-            </w:r>
-            <w:r>
-              <w:t xml:space="preserve"> (Standard + Ball)</w:t>
-            </w:r>
-            <w:bookmarkStart w:id="0" w:name="_GoBack"/>
-            <w:bookmarkEnd w:id="0"/>
+              <w:t>Wheels (Standard + Ball)</w:t>
+            </w:r>
           </w:p>
         </w:tc>
         <w:tc>
@@ -753,10 +759,7 @@
               <w:jc w:val="center"/>
             </w:pPr>
             <w:r>
-              <w:t>$2</w:t>
-            </w:r>
-            <w:r>
-              <w:t xml:space="preserve"> / $1</w:t>
+              <w:t>$2 / $1</w:t>
             </w:r>
           </w:p>
         </w:tc>
@@ -770,10 +773,7 @@
               <w:jc w:val="center"/>
             </w:pPr>
             <w:r>
-              <w:t>$</w:t>
-            </w:r>
-            <w:r>
-              <w:t>6</w:t>
+              <w:t>$6</w:t>
             </w:r>
           </w:p>
         </w:tc>
@@ -804,13 +804,7 @@
               <w:rPr>
                 <w:b/>
               </w:rPr>
-              <w:t xml:space="preserve">                                                                                                                                              $</w:t>
-            </w:r>
-            <w:r>
-              <w:rPr>
-                <w:b/>
-              </w:rPr>
-              <w:t>198</w:t>
+              <w:t xml:space="preserve">                                                                                                                                              $198</w:t>
             </w:r>
           </w:p>
         </w:tc>
@@ -818,21 +812,11 @@
     </w:tbl>
     <w:p>
       <w:pPr>
-        <w:jc w:val="center"/>
         <w:rPr>
-          <w:b/>
           <w:sz w:val="24"/>
           <w:szCs w:val="24"/>
         </w:rPr>
       </w:pPr>
-      <w:r>
-        <w:rPr>
-          <w:b/>
-          <w:sz w:val="24"/>
-          <w:szCs w:val="24"/>
-        </w:rPr>
-        <w:t>Cost Estimation Breakdown</w:t>
-      </w:r>
     </w:p>
     <w:sectPr>
       <w:headerReference w:type="default" r:id="rId6"/>
@@ -906,7 +890,6 @@
     </w:r>
     <w:r>
       <w:tab/>
-      <w:t>22-Nov-18</w:t>
     </w:r>
   </w:p>
   <w:p>
@@ -1405,6 +1388,25 @@
     <w:uiPriority w:val="99"/>
     <w:rsid w:val="00E25E51"/>
   </w:style>
+  <w:style w:type="paragraph" w:styleId="Caption">
+    <w:name w:val="caption"/>
+    <w:basedOn w:val="Normal"/>
+    <w:next w:val="Normal"/>
+    <w:uiPriority w:val="35"/>
+    <w:unhideWhenUsed/>
+    <w:qFormat/>
+    <w:rsid w:val="00211929"/>
+    <w:pPr>
+      <w:spacing w:after="200" w:line="240" w:lineRule="auto"/>
+    </w:pPr>
+    <w:rPr>
+      <w:i/>
+      <w:iCs/>
+      <w:color w:val="44546A" w:themeColor="text2"/>
+      <w:sz w:val="18"/>
+      <w:szCs w:val="18"/>
+    </w:rPr>
+  </w:style>
 </w:styles>
 </file>
 

</xml_diff>